<commit_message>
Porting to F123, SQ, TT
</commit_message>
<xml_diff>
--- a/Docs.docx
+++ b/Docs.docx
@@ -25,7 +25,6 @@
           <w:lang w:val="hu-HU"/>
         </w:rPr>
       </w:pPr>
-      <w:proofErr w:type="spellStart"/>
       <w:r>
         <w:rPr>
           <w:b/>
@@ -33,7 +32,6 @@
         </w:rPr>
         <w:t>PACKETS.event</w:t>
       </w:r>
-      <w:proofErr w:type="spellEnd"/>
       <w:r>
         <w:t xml:space="preserve"> – B</w:t>
       </w:r>
@@ -378,6 +376,25 @@
           <w:lang w:val="hu-HU"/>
         </w:rPr>
         <w:t>}</w:t>
+      </w:r>
+    </w:p>
+    <w:p>
+      <w:pPr>
+        <w:jc w:val="both"/>
+        <w:rPr>
+          <w:lang w:val="hu-HU"/>
+        </w:rPr>
+      </w:pPr>
+    </w:p>
+    <w:p>
+      <w:pPr>
+        <w:jc w:val="both"/>
+      </w:pPr>
+      <w:r>
+        <w:rPr>
+          <w:lang w:val="hu-HU"/>
+        </w:rPr>
+        <w:t>Nem lehet még az instant replay  / flashbackre sem kattintani, mert már akkor is rossz lesz.</w:t>
       </w:r>
     </w:p>
     <w:sectPr>

</xml_diff>